<commit_message>
update py and other
</commit_message>
<xml_diff>
--- a/zctの資料存放區/可能有用的連結存放區.docx
+++ b/zctの資料存放區/可能有用的連結存放區.docx
@@ -79,6 +79,7 @@
           <w:kern w:val="0"/>
           <w:sz w:val="36"/>
           <w:szCs w:val="36"/>
+          <w:lang w:eastAsia="zh-CN"/>
           <w14:ligatures w14:val="none"/>
         </w:rPr>
       </w:pPr>
@@ -91,6 +92,7 @@
           <w:kern w:val="0"/>
           <w:sz w:val="36"/>
           <w:szCs w:val="36"/>
+          <w:lang w:eastAsia="zh-CN"/>
           <w14:ligatures w14:val="none"/>
         </w:rPr>
         <w:t>表格识别</w:t>
@@ -104,9 +106,43 @@
           <w:kern w:val="0"/>
           <w:sz w:val="36"/>
           <w:szCs w:val="36"/>
+          <w:lang w:eastAsia="zh-CN"/>
           <w14:ligatures w14:val="none"/>
         </w:rPr>
         <w:t xml:space="preserve"> pipeline</w:t>
+      </w:r>
+    </w:p>
+    <w:p>
+      <w:pPr>
+        <w:rPr>
+          <w:rStyle w:val="ae"/>
+          <w:lang w:eastAsia="zh-CN"/>
+        </w:rPr>
+      </w:pPr>
+      <w:r>
+        <w:fldChar w:fldCharType="begin"/>
+      </w:r>
+      <w:r>
+        <w:rPr>
+          <w:lang w:eastAsia="zh-CN"/>
+        </w:rPr>
+        <w:instrText>HYPERLINK "https://github.com/PaddlePaddle/PaddleOCR/blob/release/2.7/ppstructure/table/README_ch.md"</w:instrText>
+      </w:r>
+      <w:r>
+        <w:fldChar w:fldCharType="separate"/>
+      </w:r>
+      <w:r>
+        <w:rPr>
+          <w:rStyle w:val="ae"/>
+          <w:lang w:eastAsia="zh-CN"/>
+        </w:rPr>
+        <w:t>https://github.com/PaddlePaddle/PaddleOCR/blob/release/2.7/ppstructure/table/README_ch.md</w:t>
+      </w:r>
+      <w:r>
+        <w:rPr>
+          <w:rStyle w:val="ae"/>
+        </w:rPr>
+        <w:fldChar w:fldCharType="end"/>
       </w:r>
     </w:p>
     <w:p>
@@ -115,21 +151,6 @@
           <w:rStyle w:val="ae"/>
         </w:rPr>
       </w:pPr>
-      <w:hyperlink r:id="rId7" w:history="1">
-        <w:r>
-          <w:rPr>
-            <w:rStyle w:val="ae"/>
-          </w:rPr>
-          <w:t>https://github.com/PaddlePaddle/PaddleOCR/blob/release/2.7/ppstructure/table/README_ch.md</w:t>
-        </w:r>
-      </w:hyperlink>
-    </w:p>
-    <w:p>
-      <w:pPr>
-        <w:rPr>
-          <w:rStyle w:val="ae"/>
-        </w:rPr>
-      </w:pPr>
       <w:r>
         <w:rPr>
           <w:rStyle w:val="ae"/>
@@ -137,15 +158,9 @@
         <w:t>https://github.com/PaddlePaddle/PaddleOCR/blob/release/2.7/ppstructure/docs/models_list.md</w:t>
       </w:r>
     </w:p>
-    <w:p>
-      <w:pPr>
-        <w:rPr>
-          <w:rFonts w:hint="eastAsia"/>
-        </w:rPr>
-      </w:pPr>
-    </w:p>
-    <w:p>
-      <w:hyperlink r:id="rId8" w:history="1">
+    <w:p/>
+    <w:p>
+      <w:hyperlink r:id="rId7" w:history="1">
         <w:r>
           <w:rPr>
             <w:rStyle w:val="ae"/>
@@ -155,7 +170,7 @@
       </w:hyperlink>
     </w:p>
     <w:p>
-      <w:hyperlink r:id="rId9" w:history="1">
+      <w:hyperlink r:id="rId8" w:history="1">
         <w:r>
           <w:rPr>
             <w:rStyle w:val="ae"/>
@@ -167,12 +182,11 @@
     <w:p>
       <w:pPr>
         <w:rPr>
-          <w:rFonts w:hint="eastAsia"/>
           <w:color w:val="467886" w:themeColor="hyperlink"/>
           <w:u w:val="single"/>
         </w:rPr>
       </w:pPr>
-      <w:hyperlink r:id="rId10" w:history="1">
+      <w:hyperlink r:id="rId9" w:history="1">
         <w:r>
           <w:rPr>
             <w:rStyle w:val="ae"/>
@@ -182,7 +196,7 @@
       </w:hyperlink>
     </w:p>
     <w:p>
-      <w:hyperlink r:id="rId11" w:history="1">
+      <w:hyperlink r:id="rId10" w:history="1">
         <w:r>
           <w:rPr>
             <w:rStyle w:val="ae"/>
@@ -219,11 +233,7 @@
       </w:r>
       <w:proofErr w:type="spellEnd"/>
       <w:r>
-        <w:t>=</w:t>
-      </w:r>
-      <w:proofErr w:type="gramStart"/>
-      <w:r>
-        <w:t>../</w:t>
+        <w:t>=../</w:t>
       </w:r>
       <w:proofErr w:type="spellStart"/>
       <w:r>
@@ -231,11 +241,7 @@
       </w:r>
       <w:proofErr w:type="spellEnd"/>
       <w:r>
-        <w:t>/utils/ppocr_keys_v1.txt  --</w:t>
-      </w:r>
-      <w:proofErr w:type="gramEnd"/>
-      <w:r>
-        <w:t>table_char_dict_path=../ppocr/utils/dict/table_structure_dict_ch.txt --</w:t>
+        <w:t>/utils/ppocr_keys_v1.txt  --table_char_dict_path=../ppocr/utils/dict/table_structure_dict_ch.txt --</w:t>
       </w:r>
       <w:proofErr w:type="spellStart"/>
       <w:r>
@@ -255,7 +261,7 @@
       </w:r>
     </w:p>
     <w:p>
-      <w:hyperlink r:id="rId12" w:history="1">
+      <w:hyperlink r:id="rId11" w:history="1">
         <w:r>
           <w:rPr>
             <w:rStyle w:val="ae"/>
@@ -265,7 +271,7 @@
       </w:hyperlink>
     </w:p>
     <w:p>
-      <w:hyperlink r:id="rId13" w:history="1">
+      <w:hyperlink r:id="rId12" w:history="1">
         <w:r>
           <w:rPr>
             <w:rStyle w:val="ae"/>
@@ -275,7 +281,7 @@
       </w:hyperlink>
     </w:p>
     <w:p>
-      <w:hyperlink r:id="rId14" w:history="1">
+      <w:hyperlink r:id="rId13" w:history="1">
         <w:r>
           <w:rPr>
             <w:rStyle w:val="ae"/>
@@ -285,7 +291,7 @@
       </w:hyperlink>
     </w:p>
     <w:p>
-      <w:hyperlink r:id="rId15" w:history="1">
+      <w:hyperlink r:id="rId14" w:history="1">
         <w:r>
           <w:rPr>
             <w:rStyle w:val="ae"/>
@@ -295,7 +301,7 @@
       </w:hyperlink>
     </w:p>
     <w:p>
-      <w:hyperlink r:id="rId16" w:history="1">
+      <w:hyperlink r:id="rId15" w:history="1">
         <w:r>
           <w:rPr>
             <w:rStyle w:val="ae"/>
@@ -304,12 +310,16 @@
         </w:r>
       </w:hyperlink>
     </w:p>
+    <w:p/>
     <w:p>
       <w:pPr>
         <w:rPr>
           <w:rFonts w:hint="eastAsia"/>
         </w:rPr>
       </w:pPr>
+      <w:r>
+        <w:t>https://cloud.google.com/sql/docs/mysql/connect-auth-proxy#windows-64-bit</w:t>
+      </w:r>
     </w:p>
     <w:sectPr>
       <w:pgSz w:w="11906" w:h="16838"/>

</xml_diff>